<commit_message>
Actualiza plantilla de contrato PT
</commit_message>
<xml_diff>
--- a/plantilla.docx
+++ b/plantilla.docx
@@ -128,25 +128,7 @@
           <w:szCs w:val="18"/>
           <w:lang w:val="es-ES_tradnl"/>
         </w:rPr>
-        <w:t>{{</w:t>
-      </w:r>
-      <w:r>
-        <w:rPr>
-          <w:rFonts w:ascii="Aptos" w:hAnsi="Aptos"/>
-          <w:sz w:val="18"/>
-          <w:szCs w:val="18"/>
-          <w:lang w:val="es-ES_tradnl"/>
-        </w:rPr>
-        <w:t>FECHA</w:t>
-      </w:r>
-      <w:r>
-        <w:rPr>
-          <w:rFonts w:ascii="Aptos" w:hAnsi="Aptos"/>
-          <w:sz w:val="18"/>
-          <w:szCs w:val="18"/>
-          <w:lang w:val="es-ES_tradnl"/>
-        </w:rPr>
-        <w:t>}}</w:t>
+        <w:t>{{fecha}}</w:t>
       </w:r>
       <w:r>
         <w:rPr>
@@ -1097,7 +1079,25 @@
           <w:szCs w:val="18"/>
           <w:lang w:val="es-ES_tradnl"/>
         </w:rPr>
-        <w:t>ambos conjuntamente denominados como '</w:t>
+        <w:t>ambos</w:t>
+      </w:r>
+      <w:r>
+        <w:rPr>
+          <w:rFonts w:ascii="Aptos" w:hAnsi="Aptos"/>
+          <w:sz w:val="18"/>
+          <w:szCs w:val="18"/>
+          <w:lang w:val="es-ES_tradnl"/>
+        </w:rPr>
+        <w:t>, conjuntamente, denominados</w:t>
+      </w:r>
+      <w:r>
+        <w:rPr>
+          <w:rFonts w:ascii="Aptos" w:hAnsi="Aptos"/>
+          <w:sz w:val="18"/>
+          <w:szCs w:val="18"/>
+          <w:lang w:val="es-ES_tradnl"/>
+        </w:rPr>
+        <w:t xml:space="preserve"> '</w:t>
       </w:r>
       <w:r>
         <w:rPr>
@@ -1733,6 +1733,7 @@
               <w:t>/</w:t>
             </w:r>
             <w:proofErr w:type="spellStart"/>
+            <w:proofErr w:type="gramStart"/>
             <w:r>
               <w:rPr>
                 <w:rFonts w:ascii="Aptos" w:hAnsi="Aptos" w:cs="Tahoma"/>
@@ -1770,6 +1771,7 @@
               <w:t>tems</w:t>
             </w:r>
             <w:proofErr w:type="spellEnd"/>
+            <w:proofErr w:type="gramEnd"/>
             <w:r>
               <w:rPr>
                 <w:rFonts w:ascii="Aptos" w:hAnsi="Aptos" w:cs="Tahoma"/>
@@ -1975,7 +1977,43 @@
           <w:szCs w:val="18"/>
           <w:lang w:val="es-ES_tradnl"/>
         </w:rPr>
-        <w:t xml:space="preserve"> de subordinación ni dependencia entre las partes. En consecuencia, no se rige por las normas del Código del Trabajo y no genera derechos ni obligaciones propios de una relación laboral.</w:t>
+        <w:t xml:space="preserve"> de subordinación ni </w:t>
+      </w:r>
+      <w:r>
+        <w:rPr>
+          <w:rFonts w:ascii="Aptos" w:hAnsi="Aptos"/>
+          <w:sz w:val="18"/>
+          <w:szCs w:val="18"/>
+          <w:lang w:val="es-ES_tradnl"/>
+        </w:rPr>
+        <w:t xml:space="preserve">de </w:t>
+      </w:r>
+      <w:r>
+        <w:rPr>
+          <w:rFonts w:ascii="Aptos" w:hAnsi="Aptos"/>
+          <w:sz w:val="18"/>
+          <w:szCs w:val="18"/>
+          <w:lang w:val="es-ES_tradnl"/>
+        </w:rPr>
+        <w:t xml:space="preserve">dependencia entre las partes. En consecuencia, no se rige por las normas del Código del Trabajo </w:t>
+      </w:r>
+      <w:r>
+        <w:rPr>
+          <w:rFonts w:ascii="Aptos" w:hAnsi="Aptos"/>
+          <w:sz w:val="18"/>
+          <w:szCs w:val="18"/>
+          <w:lang w:val="es-ES_tradnl"/>
+        </w:rPr>
+        <w:t>ni</w:t>
+      </w:r>
+      <w:r>
+        <w:rPr>
+          <w:rFonts w:ascii="Aptos" w:hAnsi="Aptos"/>
+          <w:sz w:val="18"/>
+          <w:szCs w:val="18"/>
+          <w:lang w:val="es-ES_tradnl"/>
+        </w:rPr>
+        <w:t xml:space="preserve"> genera derechos ni obligaciones propios de una relación laboral.</w:t>
       </w:r>
     </w:p>
     <w:p>
@@ -2183,7 +2221,25 @@
           <w:szCs w:val="18"/>
           <w:lang w:val="es-ES_tradnl"/>
         </w:rPr>
-        <w:t xml:space="preserve">, pudiendo ser prorrogado </w:t>
+        <w:t xml:space="preserve">, pudiendo </w:t>
+      </w:r>
+      <w:r>
+        <w:rPr>
+          <w:rFonts w:ascii="Aptos" w:hAnsi="Aptos"/>
+          <w:sz w:val="18"/>
+          <w:szCs w:val="18"/>
+          <w:lang w:val="es-ES_tradnl"/>
+        </w:rPr>
+        <w:t>prorrogarse</w:t>
+      </w:r>
+      <w:r>
+        <w:rPr>
+          <w:rFonts w:ascii="Aptos" w:hAnsi="Aptos"/>
+          <w:sz w:val="18"/>
+          <w:szCs w:val="18"/>
+          <w:lang w:val="es-ES_tradnl"/>
+        </w:rPr>
+        <w:t xml:space="preserve"> </w:t>
       </w:r>
       <w:r>
         <w:rPr>
@@ -2819,7 +2875,7 @@
           <w:szCs w:val="18"/>
           <w:lang w:val="es-ES_tradnl"/>
         </w:rPr>
-        <w:t xml:space="preserve">copia de ella. Lo anterior incluye la copia de seguridad u otro medio de soporte o respaldo. En </w:t>
+        <w:t xml:space="preserve">copia de ella. Lo anterior incluye la copia de seguridad u otro medio de soporte o </w:t>
       </w:r>
       <w:r>
         <w:rPr>
@@ -2829,7 +2885,7 @@
           <w:szCs w:val="18"/>
           <w:lang w:val="es-ES_tradnl"/>
         </w:rPr>
-        <w:t>caso</w:t>
+        <w:t xml:space="preserve">de </w:t>
       </w:r>
       <w:r>
         <w:rPr>
@@ -2839,7 +2895,7 @@
           <w:szCs w:val="18"/>
           <w:lang w:val="es-ES_tradnl"/>
         </w:rPr>
-        <w:t xml:space="preserve"> </w:t>
+        <w:t xml:space="preserve">respaldo. En </w:t>
       </w:r>
       <w:r>
         <w:rPr>
@@ -2849,7 +2905,7 @@
           <w:szCs w:val="18"/>
           <w:lang w:val="es-ES_tradnl"/>
         </w:rPr>
-        <w:t xml:space="preserve">de que 'El Prestador de Servicios' </w:t>
+        <w:t>caso</w:t>
       </w:r>
       <w:r>
         <w:rPr>
@@ -2859,7 +2915,7 @@
           <w:szCs w:val="18"/>
           <w:lang w:val="es-ES_tradnl"/>
         </w:rPr>
-        <w:t>incumpla</w:t>
+        <w:t xml:space="preserve"> </w:t>
       </w:r>
       <w:r>
         <w:rPr>
@@ -2869,7 +2925,47 @@
           <w:szCs w:val="18"/>
           <w:lang w:val="es-ES_tradnl"/>
         </w:rPr>
-        <w:t xml:space="preserve"> con lo relativo a la confidencialidad o reserva de la información relacionada con el proyecto </w:t>
+        <w:t xml:space="preserve">de que 'El Prestador de Servicios' </w:t>
+      </w:r>
+      <w:r>
+        <w:rPr>
+          <w:rFonts w:ascii="Aptos" w:hAnsi="Aptos" w:cs="Arial"/>
+          <w:color w:val="000000"/>
+          <w:sz w:val="18"/>
+          <w:szCs w:val="18"/>
+          <w:lang w:val="es-ES_tradnl"/>
+        </w:rPr>
+        <w:t>incumpla</w:t>
+      </w:r>
+      <w:r>
+        <w:rPr>
+          <w:rFonts w:ascii="Aptos" w:hAnsi="Aptos" w:cs="Arial"/>
+          <w:color w:val="000000"/>
+          <w:sz w:val="18"/>
+          <w:szCs w:val="18"/>
+          <w:lang w:val="es-ES_tradnl"/>
+        </w:rPr>
+        <w:t xml:space="preserve"> con lo relativo a la confidencialidad o </w:t>
+      </w:r>
+      <w:r>
+        <w:rPr>
+          <w:rFonts w:ascii="Aptos" w:hAnsi="Aptos" w:cs="Arial"/>
+          <w:color w:val="000000"/>
+          <w:sz w:val="18"/>
+          <w:szCs w:val="18"/>
+          <w:lang w:val="es-ES_tradnl"/>
+        </w:rPr>
+        <w:t xml:space="preserve">a la </w:t>
+      </w:r>
+      <w:r>
+        <w:rPr>
+          <w:rFonts w:ascii="Aptos" w:hAnsi="Aptos" w:cs="Arial"/>
+          <w:color w:val="000000"/>
+          <w:sz w:val="18"/>
+          <w:szCs w:val="18"/>
+          <w:lang w:val="es-ES_tradnl"/>
+        </w:rPr>
+        <w:t xml:space="preserve">reserva de la información relacionada con el proyecto </w:t>
       </w:r>
       <w:r>
         <w:rPr>
@@ -3028,7 +3124,25 @@
           <w:szCs w:val="18"/>
           <w:lang w:val="es-ES_tradnl"/>
         </w:rPr>
-        <w:t>dar por terminado anticipadamente este contrato mediante un aviso escrito con al menos 15 días de antelación</w:t>
+        <w:t xml:space="preserve">dar por terminado anticipadamente este contrato mediante un aviso </w:t>
+      </w:r>
+      <w:r>
+        <w:rPr>
+          <w:rFonts w:ascii="Aptos" w:hAnsi="Aptos"/>
+          <w:sz w:val="18"/>
+          <w:szCs w:val="18"/>
+          <w:lang w:val="es-ES_tradnl"/>
+        </w:rPr>
+        <w:t xml:space="preserve">por </w:t>
+      </w:r>
+      <w:r>
+        <w:rPr>
+          <w:rFonts w:ascii="Aptos" w:hAnsi="Aptos"/>
+          <w:sz w:val="18"/>
+          <w:szCs w:val="18"/>
+          <w:lang w:val="es-ES_tradnl"/>
+        </w:rPr>
+        <w:t>escrito con al menos 15 días de antelación</w:t>
       </w:r>
       <w:r>
         <w:rPr>
@@ -3334,7 +3448,7 @@
           <w:szCs w:val="18"/>
           <w:lang w:val="es-ES_tradnl" w:eastAsia="es-ES"/>
         </w:rPr>
-        <w:t xml:space="preserve"> para los efectos legales correspondientes. El contrato consta de un total de </w:t>
+        <w:t xml:space="preserve"> para los efectos legales correspondientes. El contrato consta de </w:t>
       </w:r>
       <w:r>
         <w:rPr>
@@ -3520,7 +3634,25 @@
           <w:szCs w:val="18"/>
           <w:lang w:val="es-ES_tradnl"/>
         </w:rPr>
-        <w:t>Anexo II: Declaración jurada sobre obligaciones legales vigentes (Ley N.º 21.369, Ley N.º 21.643 y Ley N.º 21.389).</w:t>
+        <w:t xml:space="preserve">Anexo II: Declaración jurada sobre obligaciones legales vigentes (Ley N.º 21.369, </w:t>
+      </w:r>
+      <w:r>
+        <w:rPr>
+          <w:rFonts w:ascii="Aptos" w:hAnsi="Aptos"/>
+          <w:sz w:val="18"/>
+          <w:szCs w:val="18"/>
+          <w:lang w:val="es-ES_tradnl"/>
+        </w:rPr>
+        <w:t>N.º 21.643 y</w:t>
+      </w:r>
+      <w:r>
+        <w:rPr>
+          <w:rFonts w:ascii="Aptos" w:hAnsi="Aptos"/>
+          <w:sz w:val="18"/>
+          <w:szCs w:val="18"/>
+          <w:lang w:val="es-ES_tradnl"/>
+        </w:rPr>
+        <w:t xml:space="preserve"> N.º 21.389).</w:t>
       </w:r>
     </w:p>
     <w:p>

</xml_diff>

<commit_message>
Actualiza plantilla.docx de contrato
</commit_message>
<xml_diff>
--- a/plantilla.docx
+++ b/plantilla.docx
@@ -164,7 +164,29 @@
           <w:szCs w:val="18"/>
           <w:lang w:val="es-ES_tradnl"/>
         </w:rPr>
-        <w:t>INVESTIGADOR RESPONSABLE</w:t>
+        <w:t>INVESTIGADOR</w:t>
+      </w:r>
+      <w:r>
+        <w:rPr>
+          <w:rFonts w:ascii="Aptos" w:hAnsi="Aptos"/>
+          <w:b/>
+          <w:bCs/>
+          <w:sz w:val="18"/>
+          <w:szCs w:val="18"/>
+          <w:lang w:val="es-ES_tradnl"/>
+        </w:rPr>
+        <w:t xml:space="preserve"> </w:t>
+      </w:r>
+      <w:r>
+        <w:rPr>
+          <w:rFonts w:ascii="Aptos" w:hAnsi="Aptos"/>
+          <w:b/>
+          <w:bCs/>
+          <w:sz w:val="18"/>
+          <w:szCs w:val="18"/>
+          <w:lang w:val="es-ES_tradnl"/>
+        </w:rPr>
+        <w:t>RESPONSABLE</w:t>
       </w:r>
       <w:r>
         <w:rPr>
@@ -544,17 +566,6 @@
       <w:r>
         <w:rPr>
           <w:rFonts w:ascii="Aptos" w:hAnsi="Aptos"/>
-          <w:b/>
-          <w:bCs/>
-          <w:sz w:val="18"/>
-          <w:szCs w:val="18"/>
-          <w:lang w:val="es-ES_tradnl"/>
-        </w:rPr>
-        <w:t xml:space="preserve">PERSONAL </w:t>
-      </w:r>
-      <w:r>
-        <w:rPr>
-          <w:rFonts w:ascii="Aptos" w:hAnsi="Aptos"/>
           <w:sz w:val="18"/>
           <w:szCs w:val="18"/>
           <w:lang w:val="es-ES_tradnl"/>
@@ -1021,17 +1032,6 @@
           <w:lang w:val="es-ES_tradnl"/>
         </w:rPr>
         <w:t xml:space="preserve"> y </w:t>
-      </w:r>
-      <w:r>
-        <w:rPr>
-          <w:rFonts w:ascii="Aptos" w:hAnsi="Aptos"/>
-          <w:b/>
-          <w:bCs/>
-          <w:sz w:val="18"/>
-          <w:szCs w:val="18"/>
-          <w:lang w:val="es-ES_tradnl"/>
-        </w:rPr>
-        <w:t xml:space="preserve">PERSONAL </w:t>
       </w:r>
       <w:r>
         <w:rPr>
@@ -2512,7 +2512,25 @@
           <w:szCs w:val="18"/>
           <w:lang w:val="es-ES_tradnl"/>
         </w:rPr>
-        <w:t>de cumplir con sus obligaciones tributarias de acuerdo con la normativa y legislación tributaria vigentes</w:t>
+        <w:t xml:space="preserve">de cumplir con sus obligaciones tributarias de acuerdo con la normativa y </w:t>
+      </w:r>
+      <w:r>
+        <w:rPr>
+          <w:rFonts w:ascii="Aptos" w:hAnsi="Aptos"/>
+          <w:sz w:val="18"/>
+          <w:szCs w:val="18"/>
+          <w:lang w:val="es-ES_tradnl"/>
+        </w:rPr>
+        <w:t xml:space="preserve">la </w:t>
+      </w:r>
+      <w:r>
+        <w:rPr>
+          <w:rFonts w:ascii="Aptos" w:hAnsi="Aptos"/>
+          <w:sz w:val="18"/>
+          <w:szCs w:val="18"/>
+          <w:lang w:val="es-ES_tradnl"/>
+        </w:rPr>
+        <w:t>legislación tributaria vigentes</w:t>
       </w:r>
       <w:r>
         <w:rPr>
@@ -2875,27 +2893,7 @@
           <w:szCs w:val="18"/>
           <w:lang w:val="es-ES_tradnl"/>
         </w:rPr>
-        <w:t xml:space="preserve">copia de ella. Lo anterior incluye la copia de seguridad u otro medio de soporte o </w:t>
-      </w:r>
-      <w:r>
-        <w:rPr>
-          <w:rFonts w:ascii="Aptos" w:hAnsi="Aptos" w:cs="Arial"/>
-          <w:color w:val="000000"/>
-          <w:sz w:val="18"/>
-          <w:szCs w:val="18"/>
-          <w:lang w:val="es-ES_tradnl"/>
-        </w:rPr>
-        <w:t xml:space="preserve">de </w:t>
-      </w:r>
-      <w:r>
-        <w:rPr>
-          <w:rFonts w:ascii="Aptos" w:hAnsi="Aptos" w:cs="Arial"/>
-          <w:color w:val="000000"/>
-          <w:sz w:val="18"/>
-          <w:szCs w:val="18"/>
-          <w:lang w:val="es-ES_tradnl"/>
-        </w:rPr>
-        <w:t xml:space="preserve">respaldo. En </w:t>
+        <w:t xml:space="preserve">copia de ella. Lo anterior incluye la copia de seguridad u otro medio de soporte o respaldo. En </w:t>
       </w:r>
       <w:r>
         <w:rPr>

</xml_diff>